<commit_message>
lesson 324 - Thursday
</commit_message>
<xml_diff>
--- a/english_via_skype/solutions/doc/lesson_323_Interview phrases beginning A_edit.docx
+++ b/english_via_skype/solutions/doc/lesson_323_Interview phrases beginning A_edit.docx
@@ -242,6 +242,15 @@
           <w:szCs w:val="28"/>
           <w:lang w:val="en-US"/>
         </w:rPr>
+        <w:t>through</w:t>
+      </w:r>
+      <w:r>
+        <w:rPr>
+          <w:rFonts w:ascii="Arial" w:hAnsi="Arial" w:cs="Arial"/>
+          <w:sz w:val="28"/>
+          <w:szCs w:val="28"/>
+          <w:lang w:val="en-US"/>
+        </w:rPr>
         <w:t>……………………………….</w:t>
       </w:r>
     </w:p>
@@ -279,26 +288,80 @@
           <w:szCs w:val="28"/>
           <w:lang w:val="en-US"/>
         </w:rPr>
-        <w:t>………………………………….</w:t>
-      </w:r>
-    </w:p>
-    <w:p>
-      <w:pPr>
-        <w:rPr>
-          <w:rFonts w:ascii="Arial" w:hAnsi="Arial" w:cs="Arial"/>
-          <w:sz w:val="28"/>
-          <w:szCs w:val="28"/>
-          <w:lang w:val="en-US"/>
-        </w:rPr>
-      </w:pPr>
-      <w:r>
-        <w:rPr>
-          <w:rFonts w:ascii="Arial" w:hAnsi="Arial" w:cs="Arial"/>
-          <w:sz w:val="28"/>
-          <w:szCs w:val="28"/>
-          <w:lang w:val="en-US"/>
-        </w:rPr>
-        <w:t>Excellent at ………………………………………, having …………………………….attention</w:t>
+        <w:t>…</w:t>
+      </w:r>
+      <w:r>
+        <w:rPr>
+          <w:rFonts w:ascii="Arial" w:hAnsi="Arial" w:cs="Arial"/>
+          <w:sz w:val="28"/>
+          <w:szCs w:val="28"/>
+          <w:lang w:val="en-US"/>
+        </w:rPr>
+        <w:t>simultaneously</w:t>
+      </w:r>
+      <w:r>
+        <w:rPr>
+          <w:rFonts w:ascii="Arial" w:hAnsi="Arial" w:cs="Arial"/>
+          <w:sz w:val="28"/>
+          <w:szCs w:val="28"/>
+          <w:lang w:val="en-US"/>
+        </w:rPr>
+        <w:t>……………………………….</w:t>
+      </w:r>
+    </w:p>
+    <w:p>
+      <w:pPr>
+        <w:rPr>
+          <w:rFonts w:ascii="Arial" w:hAnsi="Arial" w:cs="Arial"/>
+          <w:sz w:val="28"/>
+          <w:szCs w:val="28"/>
+          <w:lang w:val="en-US"/>
+        </w:rPr>
+      </w:pPr>
+      <w:r>
+        <w:rPr>
+          <w:rFonts w:ascii="Arial" w:hAnsi="Arial" w:cs="Arial"/>
+          <w:sz w:val="28"/>
+          <w:szCs w:val="28"/>
+          <w:lang w:val="en-US"/>
+        </w:rPr>
+        <w:t>Excellent at …</w:t>
+      </w:r>
+      <w:r>
+        <w:rPr>
+          <w:rFonts w:ascii="Arial" w:hAnsi="Arial" w:cs="Arial"/>
+          <w:sz w:val="28"/>
+          <w:szCs w:val="28"/>
+          <w:lang w:val="en-US"/>
+        </w:rPr>
+        <w:t>timekeeping</w:t>
+      </w:r>
+      <w:r>
+        <w:rPr>
+          <w:rFonts w:ascii="Arial" w:hAnsi="Arial" w:cs="Arial"/>
+          <w:sz w:val="28"/>
+          <w:szCs w:val="28"/>
+          <w:lang w:val="en-US"/>
+        </w:rPr>
+        <w:t>……………………………………, having …</w:t>
+      </w:r>
+      <w:r>
+        <w:rPr>
+          <w:rFonts w:ascii="Arial" w:hAnsi="Arial" w:cs="Arial"/>
+          <w:sz w:val="28"/>
+          <w:szCs w:val="28"/>
+          <w:lang w:val="en-US"/>
+        </w:rPr>
+        <w:t>divided</w:t>
+      </w:r>
+      <w:r>
+        <w:rPr>
+          <w:rFonts w:ascii="Arial" w:hAnsi="Arial" w:cs="Arial"/>
+          <w:sz w:val="28"/>
+          <w:szCs w:val="28"/>
+          <w:lang w:val="en-US"/>
+        </w:rPr>
+        <w:t>………………………….attention</w:t>
       </w:r>
     </w:p>
     <w:p>
@@ -344,7 +407,25 @@
           <w:szCs w:val="28"/>
           <w:lang w:val="en-US"/>
         </w:rPr>
-        <w:t>……………………………………..</w:t>
+        <w:t>…</w:t>
+      </w:r>
+      <w:r>
+        <w:rPr>
+          <w:rFonts w:ascii="Arial" w:hAnsi="Arial" w:cs="Arial"/>
+          <w:sz w:val="28"/>
+          <w:szCs w:val="28"/>
+          <w:lang w:val="en-US"/>
+        </w:rPr>
+        <w:t>driven</w:t>
+      </w:r>
+      <w:r>
+        <w:rPr>
+          <w:rFonts w:ascii="Arial" w:hAnsi="Arial" w:cs="Arial"/>
+          <w:sz w:val="28"/>
+          <w:szCs w:val="28"/>
+          <w:lang w:val="en-US"/>
+        </w:rPr>
+        <w:t>…………………………………..</w:t>
       </w:r>
     </w:p>
     <w:p>
@@ -372,7 +453,25 @@
           <w:szCs w:val="28"/>
           <w:lang w:val="en-US"/>
         </w:rPr>
-        <w:t>………………………………..in environments which are supportive and collaborative</w:t>
+        <w:t>…</w:t>
+      </w:r>
+      <w:r>
+        <w:rPr>
+          <w:rFonts w:ascii="Arial" w:hAnsi="Arial" w:cs="Arial"/>
+          <w:sz w:val="28"/>
+          <w:szCs w:val="28"/>
+          <w:lang w:val="en-US"/>
+        </w:rPr>
+        <w:t>thrive</w:t>
+      </w:r>
+      <w:r>
+        <w:rPr>
+          <w:rFonts w:ascii="Arial" w:hAnsi="Arial" w:cs="Arial"/>
+          <w:sz w:val="28"/>
+          <w:szCs w:val="28"/>
+          <w:lang w:val="en-US"/>
+        </w:rPr>
+        <w:t>……………………………..in environments which are supportive and collaborative</w:t>
       </w:r>
     </w:p>
     <w:p>
@@ -409,296 +508,296 @@
           <w:szCs w:val="28"/>
           <w:lang w:val="en-US"/>
         </w:rPr>
-        <w:t>through</w:t>
-      </w:r>
-      <w:r>
-        <w:rPr>
-          <w:rFonts w:ascii="Arial" w:hAnsi="Arial" w:cs="Arial"/>
-          <w:sz w:val="28"/>
-          <w:szCs w:val="28"/>
-          <w:lang w:val="en-US"/>
-        </w:rPr>
-        <w:t xml:space="preserve">………………………what I do in my current company </w:t>
-      </w:r>
-    </w:p>
-    <w:p>
-      <w:pPr>
-        <w:rPr>
-          <w:rFonts w:ascii="Arial" w:hAnsi="Arial" w:cs="Arial"/>
-          <w:sz w:val="28"/>
-          <w:szCs w:val="28"/>
-          <w:lang w:val="en-US"/>
-        </w:rPr>
-      </w:pPr>
-      <w:r>
-        <w:rPr>
-          <w:rFonts w:ascii="Arial" w:hAnsi="Arial" w:cs="Arial"/>
-          <w:sz w:val="28"/>
-          <w:szCs w:val="28"/>
-          <w:lang w:val="en-US"/>
-        </w:rPr>
-        <w:t xml:space="preserve">My experience in this sector </w:t>
-      </w:r>
-      <w:r>
-        <w:rPr>
-          <w:rFonts w:ascii="Arial" w:hAnsi="Arial" w:cs="Arial"/>
-          <w:sz w:val="28"/>
-          <w:szCs w:val="28"/>
-          <w:lang w:val="en-US"/>
-        </w:rPr>
-        <w:t>………………………………..5 years</w:t>
-      </w:r>
-    </w:p>
-    <w:p>
-      <w:pPr>
-        <w:rPr>
-          <w:rFonts w:ascii="Arial" w:hAnsi="Arial" w:cs="Arial"/>
-          <w:sz w:val="28"/>
-          <w:szCs w:val="28"/>
-          <w:lang w:val="en-US"/>
-        </w:rPr>
-      </w:pPr>
-      <w:r>
-        <w:rPr>
-          <w:rFonts w:ascii="Arial" w:hAnsi="Arial" w:cs="Arial"/>
-          <w:sz w:val="28"/>
-          <w:szCs w:val="28"/>
-          <w:lang w:val="en-US"/>
-        </w:rPr>
-        <w:t>I have proven track …</w:t>
-      </w:r>
-      <w:r>
-        <w:rPr>
-          <w:rFonts w:ascii="Arial" w:hAnsi="Arial" w:cs="Arial"/>
-          <w:sz w:val="28"/>
-          <w:szCs w:val="28"/>
-          <w:lang w:val="en-US"/>
-        </w:rPr>
-        <w:t>record</w:t>
-      </w:r>
-      <w:r>
-        <w:rPr>
-          <w:rFonts w:ascii="Arial" w:hAnsi="Arial" w:cs="Arial"/>
-          <w:sz w:val="28"/>
-          <w:szCs w:val="28"/>
-          <w:lang w:val="en-US"/>
-        </w:rPr>
-        <w:t>……………………………….in chemical production</w:t>
-      </w:r>
-    </w:p>
-    <w:p>
-      <w:pPr>
-        <w:rPr>
-          <w:rFonts w:ascii="Arial" w:hAnsi="Arial" w:cs="Arial"/>
-          <w:sz w:val="28"/>
-          <w:szCs w:val="28"/>
-          <w:lang w:val="en-US"/>
-        </w:rPr>
-      </w:pPr>
-      <w:r>
-        <w:rPr>
-          <w:rFonts w:ascii="Arial" w:hAnsi="Arial" w:cs="Arial"/>
-          <w:sz w:val="28"/>
-          <w:szCs w:val="28"/>
-          <w:lang w:val="en-US"/>
-        </w:rPr>
-        <w:t xml:space="preserve">I have broad </w:t>
-      </w:r>
-      <w:r>
-        <w:rPr>
-          <w:rFonts w:ascii="Arial" w:hAnsi="Arial" w:cs="Arial"/>
-          <w:sz w:val="28"/>
-          <w:szCs w:val="28"/>
-          <w:lang w:val="en-US"/>
-        </w:rPr>
-        <w:t>……………………………….of experience</w:t>
-      </w:r>
-    </w:p>
-    <w:p>
-      <w:pPr>
-        <w:rPr>
-          <w:rFonts w:ascii="Arial" w:hAnsi="Arial" w:cs="Arial"/>
-          <w:sz w:val="28"/>
-          <w:szCs w:val="28"/>
-          <w:lang w:val="en-US"/>
-        </w:rPr>
-      </w:pPr>
-      <w:r>
-        <w:rPr>
-          <w:rFonts w:ascii="Arial" w:hAnsi="Arial" w:cs="Arial"/>
-          <w:sz w:val="28"/>
-          <w:szCs w:val="28"/>
-          <w:lang w:val="en-US"/>
-        </w:rPr>
-        <w:t>I would like to leave</w:t>
-      </w:r>
-      <w:r>
-        <w:rPr>
-          <w:rFonts w:ascii="Arial" w:hAnsi="Arial" w:cs="Arial"/>
-          <w:sz w:val="28"/>
-          <w:szCs w:val="28"/>
-          <w:lang w:val="en-US"/>
-        </w:rPr>
-        <w:t xml:space="preserve"> my </w:t>
-      </w:r>
-      <w:r>
-        <w:rPr>
-          <w:rFonts w:ascii="Arial" w:hAnsi="Arial" w:cs="Arial"/>
-          <w:sz w:val="28"/>
-          <w:szCs w:val="28"/>
-          <w:lang w:val="en-US"/>
-        </w:rPr>
-        <w:t>…</w:t>
-      </w:r>
-      <w:r>
-        <w:rPr>
-          <w:rFonts w:ascii="Arial" w:hAnsi="Arial" w:cs="Arial"/>
-          <w:sz w:val="28"/>
-          <w:szCs w:val="28"/>
-          <w:lang w:val="en-US"/>
-        </w:rPr>
-        <w:t>comfort</w:t>
-      </w:r>
-      <w:r>
-        <w:rPr>
-          <w:rFonts w:ascii="Arial" w:hAnsi="Arial" w:cs="Arial"/>
-          <w:sz w:val="28"/>
-          <w:szCs w:val="28"/>
-          <w:lang w:val="en-US"/>
-        </w:rPr>
-        <w:t>………………………….zone and enter zone of inspiration and unpredictability</w:t>
-      </w:r>
-    </w:p>
-    <w:p>
-      <w:pPr>
-        <w:rPr>
-          <w:rFonts w:ascii="Arial" w:hAnsi="Arial" w:cs="Arial"/>
-          <w:sz w:val="28"/>
-          <w:szCs w:val="28"/>
-          <w:lang w:val="en-US"/>
-        </w:rPr>
-      </w:pPr>
-      <w:r>
-        <w:rPr>
-          <w:rFonts w:ascii="Arial" w:hAnsi="Arial" w:cs="Arial"/>
-          <w:sz w:val="28"/>
-          <w:szCs w:val="28"/>
-          <w:lang w:val="en-US"/>
-        </w:rPr>
-        <w:t>I would like to</w:t>
-      </w:r>
-      <w:r>
-        <w:rPr>
-          <w:rFonts w:ascii="Arial" w:hAnsi="Arial" w:cs="Arial"/>
-          <w:sz w:val="28"/>
-          <w:szCs w:val="28"/>
-          <w:lang w:val="en-US"/>
-        </w:rPr>
-        <w:t>…</w:t>
-      </w:r>
-      <w:r>
-        <w:rPr>
-          <w:rFonts w:ascii="Arial" w:hAnsi="Arial" w:cs="Arial"/>
-          <w:sz w:val="28"/>
-          <w:szCs w:val="28"/>
-          <w:lang w:val="en-US"/>
-        </w:rPr>
-        <w:t>drive</w:t>
-      </w:r>
-      <w:r>
-        <w:rPr>
-          <w:rFonts w:ascii="Arial" w:hAnsi="Arial" w:cs="Arial"/>
-          <w:sz w:val="28"/>
-          <w:szCs w:val="28"/>
-          <w:lang w:val="en-US"/>
-        </w:rPr>
-        <w:t>…………………………my career in this direction</w:t>
-      </w:r>
-    </w:p>
-    <w:p>
-      <w:pPr>
-        <w:rPr>
-          <w:rFonts w:ascii="Arial" w:hAnsi="Arial" w:cs="Arial"/>
-          <w:sz w:val="28"/>
-          <w:szCs w:val="28"/>
-          <w:lang w:val="en-US"/>
-        </w:rPr>
-      </w:pPr>
-      <w:r>
-        <w:rPr>
-          <w:rFonts w:ascii="Arial" w:hAnsi="Arial" w:cs="Arial"/>
-          <w:sz w:val="28"/>
-          <w:szCs w:val="28"/>
-          <w:lang w:val="en-US"/>
-        </w:rPr>
-        <w:t>I will do my best to</w:t>
-      </w:r>
-      <w:r>
-        <w:rPr>
-          <w:rFonts w:ascii="Arial" w:hAnsi="Arial" w:cs="Arial"/>
-          <w:sz w:val="28"/>
-          <w:szCs w:val="28"/>
-          <w:lang w:val="en-US"/>
-        </w:rPr>
-        <w:t>…</w:t>
-      </w:r>
-      <w:r>
-        <w:rPr>
-          <w:rFonts w:ascii="Arial" w:hAnsi="Arial" w:cs="Arial"/>
-          <w:sz w:val="28"/>
-          <w:szCs w:val="28"/>
-          <w:lang w:val="en-US"/>
-        </w:rPr>
-        <w:t>seize</w:t>
-      </w:r>
-      <w:r>
-        <w:rPr>
-          <w:rFonts w:ascii="Arial" w:hAnsi="Arial" w:cs="Arial"/>
-          <w:sz w:val="28"/>
-          <w:szCs w:val="28"/>
-          <w:lang w:val="en-US"/>
-        </w:rPr>
-        <w:t>…………………………………that opportunity</w:t>
-      </w:r>
-    </w:p>
-    <w:p>
-      <w:pPr>
-        <w:rPr>
-          <w:rFonts w:ascii="Arial" w:hAnsi="Arial" w:cs="Arial"/>
-          <w:sz w:val="28"/>
-          <w:szCs w:val="28"/>
-          <w:lang w:val="en-US"/>
-        </w:rPr>
-      </w:pPr>
-      <w:r>
-        <w:rPr>
-          <w:rFonts w:ascii="Arial" w:hAnsi="Arial" w:cs="Arial"/>
-          <w:sz w:val="28"/>
-          <w:szCs w:val="28"/>
-          <w:lang w:val="en-US"/>
-        </w:rPr>
-        <w:t xml:space="preserve">I am </w:t>
-      </w:r>
-      <w:r>
-        <w:rPr>
-          <w:rFonts w:ascii="Arial" w:hAnsi="Arial" w:cs="Arial"/>
-          <w:sz w:val="28"/>
-          <w:szCs w:val="28"/>
-          <w:lang w:val="en-US"/>
-        </w:rPr>
-        <w:t>…</w:t>
-      </w:r>
-      <w:r>
-        <w:rPr>
-          <w:rFonts w:ascii="Arial" w:hAnsi="Arial" w:cs="Arial"/>
-          <w:sz w:val="28"/>
-          <w:szCs w:val="28"/>
-          <w:lang w:val="en-US"/>
-        </w:rPr>
-        <w:t>knowledgeable</w:t>
+        <w:t>beyond</w:t>
       </w:r>
       <w:bookmarkStart w:id="0" w:name="_GoBack"/>
       <w:bookmarkEnd w:id="0"/>
+      <w:r>
+        <w:rPr>
+          <w:rFonts w:ascii="Arial" w:hAnsi="Arial" w:cs="Arial"/>
+          <w:sz w:val="28"/>
+          <w:szCs w:val="28"/>
+          <w:lang w:val="en-US"/>
+        </w:rPr>
+        <w:t xml:space="preserve">………………………what I do in my current company </w:t>
+      </w:r>
+    </w:p>
+    <w:p>
+      <w:pPr>
+        <w:rPr>
+          <w:rFonts w:ascii="Arial" w:hAnsi="Arial" w:cs="Arial"/>
+          <w:sz w:val="28"/>
+          <w:szCs w:val="28"/>
+          <w:lang w:val="en-US"/>
+        </w:rPr>
+      </w:pPr>
+      <w:r>
+        <w:rPr>
+          <w:rFonts w:ascii="Arial" w:hAnsi="Arial" w:cs="Arial"/>
+          <w:sz w:val="28"/>
+          <w:szCs w:val="28"/>
+          <w:lang w:val="en-US"/>
+        </w:rPr>
+        <w:t xml:space="preserve">My experience in this sector </w:t>
+      </w:r>
+      <w:r>
+        <w:rPr>
+          <w:rFonts w:ascii="Arial" w:hAnsi="Arial" w:cs="Arial"/>
+          <w:sz w:val="28"/>
+          <w:szCs w:val="28"/>
+          <w:lang w:val="en-US"/>
+        </w:rPr>
+        <w:t>………………………………..5 years</w:t>
+      </w:r>
+    </w:p>
+    <w:p>
+      <w:pPr>
+        <w:rPr>
+          <w:rFonts w:ascii="Arial" w:hAnsi="Arial" w:cs="Arial"/>
+          <w:sz w:val="28"/>
+          <w:szCs w:val="28"/>
+          <w:lang w:val="en-US"/>
+        </w:rPr>
+      </w:pPr>
+      <w:r>
+        <w:rPr>
+          <w:rFonts w:ascii="Arial" w:hAnsi="Arial" w:cs="Arial"/>
+          <w:sz w:val="28"/>
+          <w:szCs w:val="28"/>
+          <w:lang w:val="en-US"/>
+        </w:rPr>
+        <w:t>I have proven track …</w:t>
+      </w:r>
+      <w:r>
+        <w:rPr>
+          <w:rFonts w:ascii="Arial" w:hAnsi="Arial" w:cs="Arial"/>
+          <w:sz w:val="28"/>
+          <w:szCs w:val="28"/>
+          <w:lang w:val="en-US"/>
+        </w:rPr>
+        <w:t>record</w:t>
+      </w:r>
+      <w:r>
+        <w:rPr>
+          <w:rFonts w:ascii="Arial" w:hAnsi="Arial" w:cs="Arial"/>
+          <w:sz w:val="28"/>
+          <w:szCs w:val="28"/>
+          <w:lang w:val="en-US"/>
+        </w:rPr>
+        <w:t>……………………………….in chemical production</w:t>
+      </w:r>
+    </w:p>
+    <w:p>
+      <w:pPr>
+        <w:rPr>
+          <w:rFonts w:ascii="Arial" w:hAnsi="Arial" w:cs="Arial"/>
+          <w:sz w:val="28"/>
+          <w:szCs w:val="28"/>
+          <w:lang w:val="en-US"/>
+        </w:rPr>
+      </w:pPr>
+      <w:r>
+        <w:rPr>
+          <w:rFonts w:ascii="Arial" w:hAnsi="Arial" w:cs="Arial"/>
+          <w:sz w:val="28"/>
+          <w:szCs w:val="28"/>
+          <w:lang w:val="en-US"/>
+        </w:rPr>
+        <w:t xml:space="preserve">I have broad </w:t>
+      </w:r>
+      <w:r>
+        <w:rPr>
+          <w:rFonts w:ascii="Arial" w:hAnsi="Arial" w:cs="Arial"/>
+          <w:sz w:val="28"/>
+          <w:szCs w:val="28"/>
+          <w:lang w:val="en-US"/>
+        </w:rPr>
+        <w:t>……………………………….of experience</w:t>
+      </w:r>
+    </w:p>
+    <w:p>
+      <w:pPr>
+        <w:rPr>
+          <w:rFonts w:ascii="Arial" w:hAnsi="Arial" w:cs="Arial"/>
+          <w:sz w:val="28"/>
+          <w:szCs w:val="28"/>
+          <w:lang w:val="en-US"/>
+        </w:rPr>
+      </w:pPr>
+      <w:r>
+        <w:rPr>
+          <w:rFonts w:ascii="Arial" w:hAnsi="Arial" w:cs="Arial"/>
+          <w:sz w:val="28"/>
+          <w:szCs w:val="28"/>
+          <w:lang w:val="en-US"/>
+        </w:rPr>
+        <w:t>I would like to leave</w:t>
+      </w:r>
+      <w:r>
+        <w:rPr>
+          <w:rFonts w:ascii="Arial" w:hAnsi="Arial" w:cs="Arial"/>
+          <w:sz w:val="28"/>
+          <w:szCs w:val="28"/>
+          <w:lang w:val="en-US"/>
+        </w:rPr>
+        <w:t xml:space="preserve"> my </w:t>
+      </w:r>
+      <w:r>
+        <w:rPr>
+          <w:rFonts w:ascii="Arial" w:hAnsi="Arial" w:cs="Arial"/>
+          <w:sz w:val="28"/>
+          <w:szCs w:val="28"/>
+          <w:lang w:val="en-US"/>
+        </w:rPr>
+        <w:t>…</w:t>
+      </w:r>
+      <w:r>
+        <w:rPr>
+          <w:rFonts w:ascii="Arial" w:hAnsi="Arial" w:cs="Arial"/>
+          <w:sz w:val="28"/>
+          <w:szCs w:val="28"/>
+          <w:lang w:val="en-US"/>
+        </w:rPr>
+        <w:t>comfort</w:t>
+      </w:r>
+      <w:r>
+        <w:rPr>
+          <w:rFonts w:ascii="Arial" w:hAnsi="Arial" w:cs="Arial"/>
+          <w:sz w:val="28"/>
+          <w:szCs w:val="28"/>
+          <w:lang w:val="en-US"/>
+        </w:rPr>
+        <w:t>………………………….zone and enter zone of inspiration and unpredictability</w:t>
+      </w:r>
+    </w:p>
+    <w:p>
+      <w:pPr>
+        <w:rPr>
+          <w:rFonts w:ascii="Arial" w:hAnsi="Arial" w:cs="Arial"/>
+          <w:sz w:val="28"/>
+          <w:szCs w:val="28"/>
+          <w:lang w:val="en-US"/>
+        </w:rPr>
+      </w:pPr>
+      <w:r>
+        <w:rPr>
+          <w:rFonts w:ascii="Arial" w:hAnsi="Arial" w:cs="Arial"/>
+          <w:sz w:val="28"/>
+          <w:szCs w:val="28"/>
+          <w:lang w:val="en-US"/>
+        </w:rPr>
+        <w:t>I would like to</w:t>
+      </w:r>
+      <w:r>
+        <w:rPr>
+          <w:rFonts w:ascii="Arial" w:hAnsi="Arial" w:cs="Arial"/>
+          <w:sz w:val="28"/>
+          <w:szCs w:val="28"/>
+          <w:lang w:val="en-US"/>
+        </w:rPr>
+        <w:t>…</w:t>
+      </w:r>
+      <w:r>
+        <w:rPr>
+          <w:rFonts w:ascii="Arial" w:hAnsi="Arial" w:cs="Arial"/>
+          <w:sz w:val="28"/>
+          <w:szCs w:val="28"/>
+          <w:lang w:val="en-US"/>
+        </w:rPr>
+        <w:t>drive</w:t>
+      </w:r>
+      <w:r>
+        <w:rPr>
+          <w:rFonts w:ascii="Arial" w:hAnsi="Arial" w:cs="Arial"/>
+          <w:sz w:val="28"/>
+          <w:szCs w:val="28"/>
+          <w:lang w:val="en-US"/>
+        </w:rPr>
+        <w:t>…………………………my career in this direction</w:t>
+      </w:r>
+    </w:p>
+    <w:p>
+      <w:pPr>
+        <w:rPr>
+          <w:rFonts w:ascii="Arial" w:hAnsi="Arial" w:cs="Arial"/>
+          <w:sz w:val="28"/>
+          <w:szCs w:val="28"/>
+          <w:lang w:val="en-US"/>
+        </w:rPr>
+      </w:pPr>
+      <w:r>
+        <w:rPr>
+          <w:rFonts w:ascii="Arial" w:hAnsi="Arial" w:cs="Arial"/>
+          <w:sz w:val="28"/>
+          <w:szCs w:val="28"/>
+          <w:lang w:val="en-US"/>
+        </w:rPr>
+        <w:t>I will do my best to</w:t>
+      </w:r>
+      <w:r>
+        <w:rPr>
+          <w:rFonts w:ascii="Arial" w:hAnsi="Arial" w:cs="Arial"/>
+          <w:sz w:val="28"/>
+          <w:szCs w:val="28"/>
+          <w:lang w:val="en-US"/>
+        </w:rPr>
+        <w:t>…</w:t>
+      </w:r>
+      <w:r>
+        <w:rPr>
+          <w:rFonts w:ascii="Arial" w:hAnsi="Arial" w:cs="Arial"/>
+          <w:sz w:val="28"/>
+          <w:szCs w:val="28"/>
+          <w:lang w:val="en-US"/>
+        </w:rPr>
+        <w:t>seize</w:t>
+      </w:r>
+      <w:r>
+        <w:rPr>
+          <w:rFonts w:ascii="Arial" w:hAnsi="Arial" w:cs="Arial"/>
+          <w:sz w:val="28"/>
+          <w:szCs w:val="28"/>
+          <w:lang w:val="en-US"/>
+        </w:rPr>
+        <w:t>…………………………………that opportunity</w:t>
+      </w:r>
+    </w:p>
+    <w:p>
+      <w:pPr>
+        <w:rPr>
+          <w:rFonts w:ascii="Arial" w:hAnsi="Arial" w:cs="Arial"/>
+          <w:sz w:val="28"/>
+          <w:szCs w:val="28"/>
+          <w:lang w:val="en-US"/>
+        </w:rPr>
+      </w:pPr>
+      <w:r>
+        <w:rPr>
+          <w:rFonts w:ascii="Arial" w:hAnsi="Arial" w:cs="Arial"/>
+          <w:sz w:val="28"/>
+          <w:szCs w:val="28"/>
+          <w:lang w:val="en-US"/>
+        </w:rPr>
+        <w:t xml:space="preserve">I am </w:t>
+      </w:r>
+      <w:r>
+        <w:rPr>
+          <w:rFonts w:ascii="Arial" w:hAnsi="Arial" w:cs="Arial"/>
+          <w:sz w:val="28"/>
+          <w:szCs w:val="28"/>
+          <w:lang w:val="en-US"/>
+        </w:rPr>
+        <w:t>…</w:t>
+      </w:r>
+      <w:r>
+        <w:rPr>
+          <w:rFonts w:ascii="Arial" w:hAnsi="Arial" w:cs="Arial"/>
+          <w:sz w:val="28"/>
+          <w:szCs w:val="28"/>
+          <w:lang w:val="en-US"/>
+        </w:rPr>
+        <w:t>knowledgeable</w:t>
+      </w:r>
       <w:r>
         <w:rPr>
           <w:rFonts w:ascii="Arial" w:hAnsi="Arial" w:cs="Arial"/>

</xml_diff>

<commit_message>
lesson 325 - Monday
</commit_message>
<xml_diff>
--- a/english_via_skype/solutions/doc/lesson_323_Interview phrases beginning A_edit.docx
+++ b/english_via_skype/solutions/doc/lesson_323_Interview phrases beginning A_edit.docx
@@ -102,7 +102,29 @@
           <w:szCs w:val="28"/>
           <w:lang w:val="en-US"/>
         </w:rPr>
-        <w:t xml:space="preserve"> knowledgeable , achiever ,  supervision, simultaneously , through , encompasses ,timekeeping ,  oriented , hang , driven , thrive , record, leeway, divided</w:t>
+        <w:t xml:space="preserve"> knowledgeable , achiever ,  supervision, simultaneously , </w:t>
+      </w:r>
+      <w:proofErr w:type="spellStart"/>
+      <w:r>
+        <w:rPr>
+          <w:rFonts w:ascii="Arial" w:hAnsi="Arial" w:cs="Arial"/>
+          <w:b/>
+          <w:sz w:val="28"/>
+          <w:szCs w:val="28"/>
+          <w:lang w:val="en-US"/>
+        </w:rPr>
+        <w:t>through</w:t>
+      </w:r>
+      <w:proofErr w:type="spellEnd"/>
+      <w:r>
+        <w:rPr>
+          <w:rFonts w:ascii="Arial" w:hAnsi="Arial" w:cs="Arial"/>
+          <w:b/>
+          <w:sz w:val="28"/>
+          <w:szCs w:val="28"/>
+          <w:lang w:val="en-US"/>
+        </w:rPr>
+        <w:t xml:space="preserve"> , encompasses ,timekeeping ,  oriented , hang , driven , thrive , record, leeway, divided</w:t>
       </w:r>
       <w:r>
         <w:rPr>
@@ -509,610 +531,655 @@
           <w:lang w:val="en-US"/>
         </w:rPr>
         <w:t>beyond</w:t>
+      </w:r>
+      <w:r>
+        <w:rPr>
+          <w:rFonts w:ascii="Arial" w:hAnsi="Arial" w:cs="Arial"/>
+          <w:sz w:val="28"/>
+          <w:szCs w:val="28"/>
+          <w:lang w:val="en-US"/>
+        </w:rPr>
+        <w:t xml:space="preserve">………………………what I do in my current company </w:t>
+      </w:r>
+    </w:p>
+    <w:p>
+      <w:pPr>
+        <w:rPr>
+          <w:rFonts w:ascii="Arial" w:hAnsi="Arial" w:cs="Arial"/>
+          <w:sz w:val="28"/>
+          <w:szCs w:val="28"/>
+          <w:lang w:val="en-US"/>
+        </w:rPr>
+      </w:pPr>
+      <w:r>
+        <w:rPr>
+          <w:rFonts w:ascii="Arial" w:hAnsi="Arial" w:cs="Arial"/>
+          <w:sz w:val="28"/>
+          <w:szCs w:val="28"/>
+          <w:lang w:val="en-US"/>
+        </w:rPr>
+        <w:t xml:space="preserve">My experience in this sector </w:t>
+      </w:r>
+      <w:r>
+        <w:rPr>
+          <w:rFonts w:ascii="Arial" w:hAnsi="Arial" w:cs="Arial"/>
+          <w:sz w:val="28"/>
+          <w:szCs w:val="28"/>
+          <w:lang w:val="en-US"/>
+        </w:rPr>
+        <w:t>…</w:t>
+      </w:r>
+      <w:r>
+        <w:rPr>
+          <w:rFonts w:ascii="Arial" w:hAnsi="Arial" w:cs="Arial"/>
+          <w:sz w:val="28"/>
+          <w:szCs w:val="28"/>
+          <w:lang w:val="en-US"/>
+        </w:rPr>
+        <w:t>encompasses</w:t>
+      </w:r>
+      <w:r>
+        <w:rPr>
+          <w:rFonts w:ascii="Arial" w:hAnsi="Arial" w:cs="Arial"/>
+          <w:sz w:val="28"/>
+          <w:szCs w:val="28"/>
+          <w:lang w:val="en-US"/>
+        </w:rPr>
+        <w:t>……………………………..5 years</w:t>
+      </w:r>
+    </w:p>
+    <w:p>
+      <w:pPr>
+        <w:rPr>
+          <w:rFonts w:ascii="Arial" w:hAnsi="Arial" w:cs="Arial"/>
+          <w:sz w:val="28"/>
+          <w:szCs w:val="28"/>
+          <w:lang w:val="en-US"/>
+        </w:rPr>
+      </w:pPr>
+      <w:r>
+        <w:rPr>
+          <w:rFonts w:ascii="Arial" w:hAnsi="Arial" w:cs="Arial"/>
+          <w:sz w:val="28"/>
+          <w:szCs w:val="28"/>
+          <w:lang w:val="en-US"/>
+        </w:rPr>
+        <w:t>I have proven track …</w:t>
+      </w:r>
+      <w:r>
+        <w:rPr>
+          <w:rFonts w:ascii="Arial" w:hAnsi="Arial" w:cs="Arial"/>
+          <w:sz w:val="28"/>
+          <w:szCs w:val="28"/>
+          <w:lang w:val="en-US"/>
+        </w:rPr>
+        <w:t>record</w:t>
+      </w:r>
+      <w:r>
+        <w:rPr>
+          <w:rFonts w:ascii="Arial" w:hAnsi="Arial" w:cs="Arial"/>
+          <w:sz w:val="28"/>
+          <w:szCs w:val="28"/>
+          <w:lang w:val="en-US"/>
+        </w:rPr>
+        <w:t>……………………………….in chemical production</w:t>
+      </w:r>
+    </w:p>
+    <w:p>
+      <w:pPr>
+        <w:rPr>
+          <w:rFonts w:ascii="Arial" w:hAnsi="Arial" w:cs="Arial"/>
+          <w:sz w:val="28"/>
+          <w:szCs w:val="28"/>
+          <w:lang w:val="en-US"/>
+        </w:rPr>
+      </w:pPr>
+      <w:r>
+        <w:rPr>
+          <w:rFonts w:ascii="Arial" w:hAnsi="Arial" w:cs="Arial"/>
+          <w:sz w:val="28"/>
+          <w:szCs w:val="28"/>
+          <w:lang w:val="en-US"/>
+        </w:rPr>
+        <w:t xml:space="preserve">I have broad </w:t>
+      </w:r>
+      <w:r>
+        <w:rPr>
+          <w:rFonts w:ascii="Arial" w:hAnsi="Arial" w:cs="Arial"/>
+          <w:sz w:val="28"/>
+          <w:szCs w:val="28"/>
+          <w:lang w:val="en-US"/>
+        </w:rPr>
+        <w:t>…</w:t>
+      </w:r>
+      <w:r>
+        <w:rPr>
+          <w:rFonts w:ascii="Arial" w:hAnsi="Arial" w:cs="Arial"/>
+          <w:sz w:val="28"/>
+          <w:szCs w:val="28"/>
+          <w:lang w:val="en-US"/>
+        </w:rPr>
+        <w:t>scope</w:t>
+      </w:r>
+      <w:r>
+        <w:rPr>
+          <w:rFonts w:ascii="Arial" w:hAnsi="Arial" w:cs="Arial"/>
+          <w:sz w:val="28"/>
+          <w:szCs w:val="28"/>
+          <w:lang w:val="en-US"/>
+        </w:rPr>
+        <w:t>…………………………….of experience</w:t>
+      </w:r>
+    </w:p>
+    <w:p>
+      <w:pPr>
+        <w:rPr>
+          <w:rFonts w:ascii="Arial" w:hAnsi="Arial" w:cs="Arial"/>
+          <w:sz w:val="28"/>
+          <w:szCs w:val="28"/>
+          <w:lang w:val="en-US"/>
+        </w:rPr>
+      </w:pPr>
+      <w:r>
+        <w:rPr>
+          <w:rFonts w:ascii="Arial" w:hAnsi="Arial" w:cs="Arial"/>
+          <w:sz w:val="28"/>
+          <w:szCs w:val="28"/>
+          <w:lang w:val="en-US"/>
+        </w:rPr>
+        <w:t>I would like to leave</w:t>
+      </w:r>
+      <w:r>
+        <w:rPr>
+          <w:rFonts w:ascii="Arial" w:hAnsi="Arial" w:cs="Arial"/>
+          <w:sz w:val="28"/>
+          <w:szCs w:val="28"/>
+          <w:lang w:val="en-US"/>
+        </w:rPr>
+        <w:t xml:space="preserve"> my </w:t>
+      </w:r>
+      <w:r>
+        <w:rPr>
+          <w:rFonts w:ascii="Arial" w:hAnsi="Arial" w:cs="Arial"/>
+          <w:sz w:val="28"/>
+          <w:szCs w:val="28"/>
+          <w:lang w:val="en-US"/>
+        </w:rPr>
+        <w:t>…</w:t>
+      </w:r>
+      <w:r>
+        <w:rPr>
+          <w:rFonts w:ascii="Arial" w:hAnsi="Arial" w:cs="Arial"/>
+          <w:sz w:val="28"/>
+          <w:szCs w:val="28"/>
+          <w:lang w:val="en-US"/>
+        </w:rPr>
+        <w:t>comfort</w:t>
+      </w:r>
+      <w:r>
+        <w:rPr>
+          <w:rFonts w:ascii="Arial" w:hAnsi="Arial" w:cs="Arial"/>
+          <w:sz w:val="28"/>
+          <w:szCs w:val="28"/>
+          <w:lang w:val="en-US"/>
+        </w:rPr>
+        <w:t>………………………….zone and enter zone of inspiration and unpredictability</w:t>
+      </w:r>
+    </w:p>
+    <w:p>
+      <w:pPr>
+        <w:rPr>
+          <w:rFonts w:ascii="Arial" w:hAnsi="Arial" w:cs="Arial"/>
+          <w:sz w:val="28"/>
+          <w:szCs w:val="28"/>
+          <w:lang w:val="en-US"/>
+        </w:rPr>
+      </w:pPr>
+      <w:r>
+        <w:rPr>
+          <w:rFonts w:ascii="Arial" w:hAnsi="Arial" w:cs="Arial"/>
+          <w:sz w:val="28"/>
+          <w:szCs w:val="28"/>
+          <w:lang w:val="en-US"/>
+        </w:rPr>
+        <w:t>I would like to</w:t>
+      </w:r>
+      <w:r>
+        <w:rPr>
+          <w:rFonts w:ascii="Arial" w:hAnsi="Arial" w:cs="Arial"/>
+          <w:sz w:val="28"/>
+          <w:szCs w:val="28"/>
+          <w:lang w:val="en-US"/>
+        </w:rPr>
+        <w:t>…</w:t>
+      </w:r>
+      <w:r>
+        <w:rPr>
+          <w:rFonts w:ascii="Arial" w:hAnsi="Arial" w:cs="Arial"/>
+          <w:sz w:val="28"/>
+          <w:szCs w:val="28"/>
+          <w:lang w:val="en-US"/>
+        </w:rPr>
+        <w:t>pursue</w:t>
+      </w:r>
+      <w:r>
+        <w:rPr>
+          <w:rFonts w:ascii="Arial" w:hAnsi="Arial" w:cs="Arial"/>
+          <w:sz w:val="28"/>
+          <w:szCs w:val="28"/>
+          <w:lang w:val="en-US"/>
+        </w:rPr>
+        <w:t>…………………………my career in this direction</w:t>
+      </w:r>
+    </w:p>
+    <w:p>
+      <w:pPr>
+        <w:rPr>
+          <w:rFonts w:ascii="Arial" w:hAnsi="Arial" w:cs="Arial"/>
+          <w:sz w:val="28"/>
+          <w:szCs w:val="28"/>
+          <w:lang w:val="en-US"/>
+        </w:rPr>
+      </w:pPr>
+      <w:r>
+        <w:rPr>
+          <w:rFonts w:ascii="Arial" w:hAnsi="Arial" w:cs="Arial"/>
+          <w:sz w:val="28"/>
+          <w:szCs w:val="28"/>
+          <w:lang w:val="en-US"/>
+        </w:rPr>
+        <w:t>I will do my best to</w:t>
+      </w:r>
+      <w:r>
+        <w:rPr>
+          <w:rFonts w:ascii="Arial" w:hAnsi="Arial" w:cs="Arial"/>
+          <w:sz w:val="28"/>
+          <w:szCs w:val="28"/>
+          <w:lang w:val="en-US"/>
+        </w:rPr>
+        <w:t>…</w:t>
+      </w:r>
+      <w:r>
+        <w:rPr>
+          <w:rFonts w:ascii="Arial" w:hAnsi="Arial" w:cs="Arial"/>
+          <w:sz w:val="28"/>
+          <w:szCs w:val="28"/>
+          <w:lang w:val="en-US"/>
+        </w:rPr>
+        <w:t>seize</w:t>
+      </w:r>
+      <w:r>
+        <w:rPr>
+          <w:rFonts w:ascii="Arial" w:hAnsi="Arial" w:cs="Arial"/>
+          <w:sz w:val="28"/>
+          <w:szCs w:val="28"/>
+          <w:lang w:val="en-US"/>
+        </w:rPr>
+        <w:t>…………………………………that opportunity</w:t>
+      </w:r>
+    </w:p>
+    <w:p>
+      <w:pPr>
+        <w:rPr>
+          <w:rFonts w:ascii="Arial" w:hAnsi="Arial" w:cs="Arial"/>
+          <w:sz w:val="28"/>
+          <w:szCs w:val="28"/>
+          <w:lang w:val="en-US"/>
+        </w:rPr>
+      </w:pPr>
+      <w:r>
+        <w:rPr>
+          <w:rFonts w:ascii="Arial" w:hAnsi="Arial" w:cs="Arial"/>
+          <w:sz w:val="28"/>
+          <w:szCs w:val="28"/>
+          <w:lang w:val="en-US"/>
+        </w:rPr>
+        <w:t xml:space="preserve">I am </w:t>
+      </w:r>
+      <w:r>
+        <w:rPr>
+          <w:rFonts w:ascii="Arial" w:hAnsi="Arial" w:cs="Arial"/>
+          <w:sz w:val="28"/>
+          <w:szCs w:val="28"/>
+          <w:lang w:val="en-US"/>
+        </w:rPr>
+        <w:t>…</w:t>
+      </w:r>
+      <w:r>
+        <w:rPr>
+          <w:rFonts w:ascii="Arial" w:hAnsi="Arial" w:cs="Arial"/>
+          <w:sz w:val="28"/>
+          <w:szCs w:val="28"/>
+          <w:lang w:val="en-US"/>
+        </w:rPr>
+        <w:t>knowledgeable</w:t>
+      </w:r>
+      <w:r>
+        <w:rPr>
+          <w:rFonts w:ascii="Arial" w:hAnsi="Arial" w:cs="Arial"/>
+          <w:sz w:val="28"/>
+          <w:szCs w:val="28"/>
+          <w:lang w:val="en-US"/>
+        </w:rPr>
+        <w:t>………………………………..about customer service</w:t>
+      </w:r>
+    </w:p>
+    <w:p>
+      <w:pPr>
+        <w:rPr>
+          <w:rFonts w:ascii="Arial" w:hAnsi="Arial" w:cs="Arial"/>
+          <w:sz w:val="28"/>
+          <w:szCs w:val="28"/>
+          <w:lang w:val="en-US"/>
+        </w:rPr>
+      </w:pPr>
+      <w:r>
+        <w:rPr>
+          <w:rFonts w:ascii="Arial" w:hAnsi="Arial" w:cs="Arial"/>
+          <w:sz w:val="28"/>
+          <w:szCs w:val="28"/>
+          <w:lang w:val="en-US"/>
+        </w:rPr>
+        <w:t>I have always been high</w:t>
+      </w:r>
+      <w:r>
+        <w:rPr>
+          <w:rFonts w:ascii="Arial" w:hAnsi="Arial" w:cs="Arial"/>
+          <w:sz w:val="28"/>
+          <w:szCs w:val="28"/>
+          <w:lang w:val="en-US"/>
+        </w:rPr>
+        <w:t>…</w:t>
+      </w:r>
+      <w:r>
+        <w:rPr>
+          <w:rFonts w:ascii="Arial" w:hAnsi="Arial" w:cs="Arial"/>
+          <w:sz w:val="28"/>
+          <w:szCs w:val="28"/>
+          <w:lang w:val="en-US"/>
+        </w:rPr>
+        <w:t>achiever</w:t>
+      </w:r>
+      <w:r>
+        <w:rPr>
+          <w:rFonts w:ascii="Arial" w:hAnsi="Arial" w:cs="Arial"/>
+          <w:sz w:val="28"/>
+          <w:szCs w:val="28"/>
+          <w:lang w:val="en-US"/>
+        </w:rPr>
+        <w:t>……………………………………./ front runner</w:t>
+      </w:r>
+    </w:p>
+    <w:p>
+      <w:pPr>
+        <w:rPr>
+          <w:rFonts w:ascii="Arial" w:hAnsi="Arial" w:cs="Arial"/>
+          <w:sz w:val="28"/>
+          <w:szCs w:val="28"/>
+          <w:lang w:val="en-US"/>
+        </w:rPr>
+      </w:pPr>
+      <w:r>
+        <w:rPr>
+          <w:rFonts w:ascii="Arial" w:hAnsi="Arial" w:cs="Arial"/>
+          <w:sz w:val="28"/>
+          <w:szCs w:val="28"/>
+          <w:lang w:val="en-US"/>
+        </w:rPr>
+        <w:t xml:space="preserve">I always get the </w:t>
+      </w:r>
+      <w:r>
+        <w:rPr>
+          <w:rFonts w:ascii="Arial" w:hAnsi="Arial" w:cs="Arial"/>
+          <w:sz w:val="28"/>
+          <w:szCs w:val="28"/>
+          <w:lang w:val="en-US"/>
+        </w:rPr>
+        <w:t>…</w:t>
+      </w:r>
+      <w:r>
+        <w:rPr>
+          <w:rFonts w:ascii="Arial" w:hAnsi="Arial" w:cs="Arial"/>
+          <w:sz w:val="28"/>
+          <w:szCs w:val="28"/>
+          <w:lang w:val="en-US"/>
+        </w:rPr>
+        <w:t>hang</w:t>
+      </w:r>
+      <w:r>
+        <w:rPr>
+          <w:rFonts w:ascii="Arial" w:hAnsi="Arial" w:cs="Arial"/>
+          <w:sz w:val="28"/>
+          <w:szCs w:val="28"/>
+          <w:lang w:val="en-US"/>
+        </w:rPr>
+        <w:t xml:space="preserve">…………………………….of new technologies </w:t>
+      </w:r>
+    </w:p>
+    <w:p>
+      <w:pPr>
+        <w:rPr>
+          <w:rFonts w:ascii="Arial" w:hAnsi="Arial" w:cs="Arial"/>
+          <w:sz w:val="28"/>
+          <w:szCs w:val="28"/>
+          <w:lang w:val="en-US"/>
+        </w:rPr>
+      </w:pPr>
+      <w:r>
+        <w:rPr>
+          <w:rFonts w:ascii="Arial" w:hAnsi="Arial" w:cs="Arial"/>
+          <w:sz w:val="28"/>
+          <w:szCs w:val="28"/>
+          <w:lang w:val="en-US"/>
+        </w:rPr>
+        <w:t xml:space="preserve">I am excellent at </w:t>
+      </w:r>
+      <w:r>
+        <w:rPr>
+          <w:rFonts w:ascii="Arial" w:hAnsi="Arial" w:cs="Arial"/>
+          <w:sz w:val="28"/>
+          <w:szCs w:val="28"/>
+          <w:lang w:val="en-US"/>
+        </w:rPr>
+        <w:t>…</w:t>
+      </w:r>
+      <w:r>
+        <w:rPr>
+          <w:rFonts w:ascii="Arial" w:hAnsi="Arial" w:cs="Arial"/>
+          <w:sz w:val="28"/>
+          <w:szCs w:val="28"/>
+          <w:lang w:val="en-US"/>
+        </w:rPr>
+        <w:t>multi-tasking</w:t>
+      </w:r>
+      <w:r>
+        <w:rPr>
+          <w:rFonts w:ascii="Arial" w:hAnsi="Arial" w:cs="Arial"/>
+          <w:sz w:val="28"/>
+          <w:szCs w:val="28"/>
+          <w:lang w:val="en-US"/>
+        </w:rPr>
+        <w:t>……………………………….</w:t>
+      </w:r>
+    </w:p>
+    <w:p>
+      <w:pPr>
+        <w:rPr>
+          <w:rFonts w:ascii="Arial" w:hAnsi="Arial" w:cs="Arial"/>
+          <w:sz w:val="28"/>
+          <w:szCs w:val="28"/>
+          <w:lang w:val="en-US"/>
+        </w:rPr>
+      </w:pPr>
+      <w:r>
+        <w:rPr>
+          <w:rFonts w:ascii="Arial" w:hAnsi="Arial" w:cs="Arial"/>
+          <w:sz w:val="28"/>
+          <w:szCs w:val="28"/>
+          <w:lang w:val="en-US"/>
+        </w:rPr>
+        <w:lastRenderedPageBreak/>
+        <w:t>I have …</w:t>
+      </w:r>
+      <w:r>
+        <w:rPr>
+          <w:rFonts w:ascii="Arial" w:hAnsi="Arial" w:cs="Arial"/>
+          <w:sz w:val="28"/>
+          <w:szCs w:val="28"/>
+          <w:lang w:val="en-US"/>
+        </w:rPr>
+        <w:t>leeway</w:t>
+      </w:r>
+      <w:r>
+        <w:rPr>
+          <w:rFonts w:ascii="Arial" w:hAnsi="Arial" w:cs="Arial"/>
+          <w:sz w:val="28"/>
+          <w:szCs w:val="28"/>
+          <w:lang w:val="en-US"/>
+        </w:rPr>
+        <w:t>…………………………………….in my daily duties</w:t>
+      </w:r>
+    </w:p>
+    <w:p>
+      <w:pPr>
+        <w:rPr>
+          <w:rFonts w:ascii="Arial" w:hAnsi="Arial" w:cs="Arial"/>
+          <w:sz w:val="28"/>
+          <w:szCs w:val="28"/>
+          <w:lang w:val="en-US"/>
+        </w:rPr>
+      </w:pPr>
+    </w:p>
+    <w:p>
+      <w:pPr>
+        <w:rPr>
+          <w:rFonts w:ascii="Arial" w:hAnsi="Arial" w:cs="Arial"/>
+          <w:b/>
+          <w:sz w:val="28"/>
+          <w:szCs w:val="28"/>
+          <w:lang w:val="en-US"/>
+        </w:rPr>
+      </w:pPr>
+      <w:r>
+        <w:rPr>
+          <w:rFonts w:ascii="Arial" w:hAnsi="Arial" w:cs="Arial"/>
+          <w:b/>
+          <w:sz w:val="28"/>
+          <w:szCs w:val="28"/>
+          <w:lang w:val="en-US"/>
+        </w:rPr>
+        <w:t>1.How do you undertake very difficult decisions</w:t>
+      </w:r>
+    </w:p>
+    <w:p>
+      <w:pPr>
+        <w:rPr>
+          <w:rFonts w:ascii="Arial" w:hAnsi="Arial" w:cs="Arial"/>
+          <w:sz w:val="28"/>
+          <w:szCs w:val="28"/>
+          <w:lang w:val="en-US"/>
+        </w:rPr>
+      </w:pPr>
+      <w:r>
+        <w:rPr>
+          <w:rFonts w:ascii="Arial" w:hAnsi="Arial" w:cs="Arial"/>
+          <w:sz w:val="28"/>
+          <w:szCs w:val="28"/>
+          <w:lang w:val="en-US"/>
+        </w:rPr>
+        <w:t>after careful consideration, outweigh, pros and cons, bits and pieces, on the face of, select, recklessly , put under thorough scrutiny, in the heat of the moment, elaborate on, get to the bottom</w:t>
+      </w:r>
+      <w:r>
+        <w:rPr>
+          <w:rFonts w:ascii="Arial" w:hAnsi="Arial" w:cs="Arial"/>
+          <w:sz w:val="28"/>
+          <w:szCs w:val="28"/>
+          <w:lang w:val="en-US"/>
+        </w:rPr>
+        <w:t xml:space="preserve"> , requisite</w:t>
+      </w:r>
+    </w:p>
+    <w:p>
+      <w:pPr>
+        <w:rPr>
+          <w:rFonts w:ascii="Arial" w:hAnsi="Arial" w:cs="Arial"/>
+          <w:b/>
+          <w:sz w:val="28"/>
+          <w:szCs w:val="28"/>
+          <w:lang w:val="en-US"/>
+        </w:rPr>
+      </w:pPr>
+      <w:r>
+        <w:rPr>
+          <w:rFonts w:ascii="Arial" w:hAnsi="Arial" w:cs="Arial"/>
+          <w:b/>
+          <w:sz w:val="28"/>
+          <w:szCs w:val="28"/>
+          <w:lang w:val="en-US"/>
+        </w:rPr>
+        <w:t>3. Qualities of good leader</w:t>
+      </w:r>
+    </w:p>
+    <w:p>
+      <w:pPr>
+        <w:rPr>
+          <w:rFonts w:ascii="Arial" w:hAnsi="Arial" w:cs="Arial"/>
+          <w:sz w:val="28"/>
+          <w:szCs w:val="28"/>
+          <w:lang w:val="en-US"/>
+        </w:rPr>
+      </w:pPr>
+      <w:r>
+        <w:rPr>
+          <w:rFonts w:ascii="Arial" w:hAnsi="Arial" w:cs="Arial"/>
+          <w:sz w:val="28"/>
+          <w:szCs w:val="28"/>
+          <w:lang w:val="en-US"/>
+        </w:rPr>
+        <w:t>Lenient/harsh , respectful, understanding, encouraging, display power /integrity, father figure , exemplary, encompass , superiority , nurture , fire imagination, trigger inspiration, perseverance</w:t>
+      </w:r>
+    </w:p>
+    <w:p>
+      <w:pPr>
+        <w:rPr>
+          <w:rFonts w:ascii="Arial" w:hAnsi="Arial" w:cs="Arial"/>
+          <w:b/>
+          <w:sz w:val="28"/>
+          <w:szCs w:val="28"/>
+          <w:lang w:val="en-US"/>
+        </w:rPr>
+      </w:pPr>
+      <w:r>
+        <w:rPr>
+          <w:rFonts w:ascii="Arial" w:hAnsi="Arial" w:cs="Arial"/>
+          <w:b/>
+          <w:sz w:val="28"/>
+          <w:szCs w:val="28"/>
+          <w:lang w:val="en-US"/>
+        </w:rPr>
+        <w:t>4. Can you prevent mistakes</w:t>
+      </w:r>
+    </w:p>
+    <w:p>
+      <w:pPr>
+        <w:rPr>
+          <w:rFonts w:ascii="Arial" w:hAnsi="Arial" w:cs="Arial"/>
+          <w:sz w:val="28"/>
+          <w:szCs w:val="28"/>
+          <w:lang w:val="en-US"/>
+        </w:rPr>
+      </w:pPr>
+      <w:r>
+        <w:rPr>
+          <w:rFonts w:ascii="Arial" w:hAnsi="Arial" w:cs="Arial"/>
+          <w:sz w:val="28"/>
+          <w:szCs w:val="28"/>
+          <w:lang w:val="en-US"/>
+        </w:rPr>
+        <w:t>u</w:t>
       </w:r>
       <w:bookmarkStart w:id="0" w:name="_GoBack"/>
       <w:bookmarkEnd w:id="0"/>
-      <w:r>
-        <w:rPr>
-          <w:rFonts w:ascii="Arial" w:hAnsi="Arial" w:cs="Arial"/>
-          <w:sz w:val="28"/>
-          <w:szCs w:val="28"/>
-          <w:lang w:val="en-US"/>
-        </w:rPr>
-        <w:t xml:space="preserve">………………………what I do in my current company </w:t>
-      </w:r>
-    </w:p>
-    <w:p>
-      <w:pPr>
-        <w:rPr>
-          <w:rFonts w:ascii="Arial" w:hAnsi="Arial" w:cs="Arial"/>
-          <w:sz w:val="28"/>
-          <w:szCs w:val="28"/>
-          <w:lang w:val="en-US"/>
-        </w:rPr>
-      </w:pPr>
-      <w:r>
-        <w:rPr>
-          <w:rFonts w:ascii="Arial" w:hAnsi="Arial" w:cs="Arial"/>
-          <w:sz w:val="28"/>
-          <w:szCs w:val="28"/>
-          <w:lang w:val="en-US"/>
-        </w:rPr>
-        <w:t xml:space="preserve">My experience in this sector </w:t>
-      </w:r>
-      <w:r>
-        <w:rPr>
-          <w:rFonts w:ascii="Arial" w:hAnsi="Arial" w:cs="Arial"/>
-          <w:sz w:val="28"/>
-          <w:szCs w:val="28"/>
-          <w:lang w:val="en-US"/>
-        </w:rPr>
-        <w:t>………………………………..5 years</w:t>
-      </w:r>
-    </w:p>
-    <w:p>
-      <w:pPr>
-        <w:rPr>
-          <w:rFonts w:ascii="Arial" w:hAnsi="Arial" w:cs="Arial"/>
-          <w:sz w:val="28"/>
-          <w:szCs w:val="28"/>
-          <w:lang w:val="en-US"/>
-        </w:rPr>
-      </w:pPr>
-      <w:r>
-        <w:rPr>
-          <w:rFonts w:ascii="Arial" w:hAnsi="Arial" w:cs="Arial"/>
-          <w:sz w:val="28"/>
-          <w:szCs w:val="28"/>
-          <w:lang w:val="en-US"/>
-        </w:rPr>
-        <w:t>I have proven track …</w:t>
-      </w:r>
-      <w:r>
-        <w:rPr>
-          <w:rFonts w:ascii="Arial" w:hAnsi="Arial" w:cs="Arial"/>
-          <w:sz w:val="28"/>
-          <w:szCs w:val="28"/>
-          <w:lang w:val="en-US"/>
-        </w:rPr>
-        <w:t>record</w:t>
-      </w:r>
-      <w:r>
-        <w:rPr>
-          <w:rFonts w:ascii="Arial" w:hAnsi="Arial" w:cs="Arial"/>
-          <w:sz w:val="28"/>
-          <w:szCs w:val="28"/>
-          <w:lang w:val="en-US"/>
-        </w:rPr>
-        <w:t>……………………………….in chemical production</w:t>
-      </w:r>
-    </w:p>
-    <w:p>
-      <w:pPr>
-        <w:rPr>
-          <w:rFonts w:ascii="Arial" w:hAnsi="Arial" w:cs="Arial"/>
-          <w:sz w:val="28"/>
-          <w:szCs w:val="28"/>
-          <w:lang w:val="en-US"/>
-        </w:rPr>
-      </w:pPr>
-      <w:r>
-        <w:rPr>
-          <w:rFonts w:ascii="Arial" w:hAnsi="Arial" w:cs="Arial"/>
-          <w:sz w:val="28"/>
-          <w:szCs w:val="28"/>
-          <w:lang w:val="en-US"/>
-        </w:rPr>
-        <w:t xml:space="preserve">I have broad </w:t>
-      </w:r>
-      <w:r>
-        <w:rPr>
-          <w:rFonts w:ascii="Arial" w:hAnsi="Arial" w:cs="Arial"/>
-          <w:sz w:val="28"/>
-          <w:szCs w:val="28"/>
-          <w:lang w:val="en-US"/>
-        </w:rPr>
-        <w:t>……………………………….of experience</w:t>
-      </w:r>
-    </w:p>
-    <w:p>
-      <w:pPr>
-        <w:rPr>
-          <w:rFonts w:ascii="Arial" w:hAnsi="Arial" w:cs="Arial"/>
-          <w:sz w:val="28"/>
-          <w:szCs w:val="28"/>
-          <w:lang w:val="en-US"/>
-        </w:rPr>
-      </w:pPr>
-      <w:r>
-        <w:rPr>
-          <w:rFonts w:ascii="Arial" w:hAnsi="Arial" w:cs="Arial"/>
-          <w:sz w:val="28"/>
-          <w:szCs w:val="28"/>
-          <w:lang w:val="en-US"/>
-        </w:rPr>
-        <w:t>I would like to leave</w:t>
-      </w:r>
-      <w:r>
-        <w:rPr>
-          <w:rFonts w:ascii="Arial" w:hAnsi="Arial" w:cs="Arial"/>
-          <w:sz w:val="28"/>
-          <w:szCs w:val="28"/>
-          <w:lang w:val="en-US"/>
-        </w:rPr>
-        <w:t xml:space="preserve"> my </w:t>
-      </w:r>
-      <w:r>
-        <w:rPr>
-          <w:rFonts w:ascii="Arial" w:hAnsi="Arial" w:cs="Arial"/>
-          <w:sz w:val="28"/>
-          <w:szCs w:val="28"/>
-          <w:lang w:val="en-US"/>
-        </w:rPr>
-        <w:t>…</w:t>
-      </w:r>
-      <w:r>
-        <w:rPr>
-          <w:rFonts w:ascii="Arial" w:hAnsi="Arial" w:cs="Arial"/>
-          <w:sz w:val="28"/>
-          <w:szCs w:val="28"/>
-          <w:lang w:val="en-US"/>
-        </w:rPr>
-        <w:t>comfort</w:t>
-      </w:r>
-      <w:r>
-        <w:rPr>
-          <w:rFonts w:ascii="Arial" w:hAnsi="Arial" w:cs="Arial"/>
-          <w:sz w:val="28"/>
-          <w:szCs w:val="28"/>
-          <w:lang w:val="en-US"/>
-        </w:rPr>
-        <w:t>………………………….zone and enter zone of inspiration and unpredictability</w:t>
-      </w:r>
-    </w:p>
-    <w:p>
-      <w:pPr>
-        <w:rPr>
-          <w:rFonts w:ascii="Arial" w:hAnsi="Arial" w:cs="Arial"/>
-          <w:sz w:val="28"/>
-          <w:szCs w:val="28"/>
-          <w:lang w:val="en-US"/>
-        </w:rPr>
-      </w:pPr>
-      <w:r>
-        <w:rPr>
-          <w:rFonts w:ascii="Arial" w:hAnsi="Arial" w:cs="Arial"/>
-          <w:sz w:val="28"/>
-          <w:szCs w:val="28"/>
-          <w:lang w:val="en-US"/>
-        </w:rPr>
-        <w:t>I would like to</w:t>
-      </w:r>
-      <w:r>
-        <w:rPr>
-          <w:rFonts w:ascii="Arial" w:hAnsi="Arial" w:cs="Arial"/>
-          <w:sz w:val="28"/>
-          <w:szCs w:val="28"/>
-          <w:lang w:val="en-US"/>
-        </w:rPr>
-        <w:t>…</w:t>
-      </w:r>
-      <w:r>
-        <w:rPr>
-          <w:rFonts w:ascii="Arial" w:hAnsi="Arial" w:cs="Arial"/>
-          <w:sz w:val="28"/>
-          <w:szCs w:val="28"/>
-          <w:lang w:val="en-US"/>
-        </w:rPr>
-        <w:t>drive</w:t>
-      </w:r>
-      <w:r>
-        <w:rPr>
-          <w:rFonts w:ascii="Arial" w:hAnsi="Arial" w:cs="Arial"/>
-          <w:sz w:val="28"/>
-          <w:szCs w:val="28"/>
-          <w:lang w:val="en-US"/>
-        </w:rPr>
-        <w:t>…………………………my career in this direction</w:t>
-      </w:r>
-    </w:p>
-    <w:p>
-      <w:pPr>
-        <w:rPr>
-          <w:rFonts w:ascii="Arial" w:hAnsi="Arial" w:cs="Arial"/>
-          <w:sz w:val="28"/>
-          <w:szCs w:val="28"/>
-          <w:lang w:val="en-US"/>
-        </w:rPr>
-      </w:pPr>
-      <w:r>
-        <w:rPr>
-          <w:rFonts w:ascii="Arial" w:hAnsi="Arial" w:cs="Arial"/>
-          <w:sz w:val="28"/>
-          <w:szCs w:val="28"/>
-          <w:lang w:val="en-US"/>
-        </w:rPr>
-        <w:t>I will do my best to</w:t>
-      </w:r>
-      <w:r>
-        <w:rPr>
-          <w:rFonts w:ascii="Arial" w:hAnsi="Arial" w:cs="Arial"/>
-          <w:sz w:val="28"/>
-          <w:szCs w:val="28"/>
-          <w:lang w:val="en-US"/>
-        </w:rPr>
-        <w:t>…</w:t>
-      </w:r>
-      <w:r>
-        <w:rPr>
-          <w:rFonts w:ascii="Arial" w:hAnsi="Arial" w:cs="Arial"/>
-          <w:sz w:val="28"/>
-          <w:szCs w:val="28"/>
-          <w:lang w:val="en-US"/>
-        </w:rPr>
-        <w:t>seize</w:t>
-      </w:r>
-      <w:r>
-        <w:rPr>
-          <w:rFonts w:ascii="Arial" w:hAnsi="Arial" w:cs="Arial"/>
-          <w:sz w:val="28"/>
-          <w:szCs w:val="28"/>
-          <w:lang w:val="en-US"/>
-        </w:rPr>
-        <w:t>…………………………………that opportunity</w:t>
-      </w:r>
-    </w:p>
-    <w:p>
-      <w:pPr>
-        <w:rPr>
-          <w:rFonts w:ascii="Arial" w:hAnsi="Arial" w:cs="Arial"/>
-          <w:sz w:val="28"/>
-          <w:szCs w:val="28"/>
-          <w:lang w:val="en-US"/>
-        </w:rPr>
-      </w:pPr>
-      <w:r>
-        <w:rPr>
-          <w:rFonts w:ascii="Arial" w:hAnsi="Arial" w:cs="Arial"/>
-          <w:sz w:val="28"/>
-          <w:szCs w:val="28"/>
-          <w:lang w:val="en-US"/>
-        </w:rPr>
-        <w:t xml:space="preserve">I am </w:t>
-      </w:r>
-      <w:r>
-        <w:rPr>
-          <w:rFonts w:ascii="Arial" w:hAnsi="Arial" w:cs="Arial"/>
-          <w:sz w:val="28"/>
-          <w:szCs w:val="28"/>
-          <w:lang w:val="en-US"/>
-        </w:rPr>
-        <w:t>…</w:t>
-      </w:r>
-      <w:r>
-        <w:rPr>
-          <w:rFonts w:ascii="Arial" w:hAnsi="Arial" w:cs="Arial"/>
-          <w:sz w:val="28"/>
-          <w:szCs w:val="28"/>
-          <w:lang w:val="en-US"/>
-        </w:rPr>
-        <w:t>knowledgeable</w:t>
-      </w:r>
-      <w:r>
-        <w:rPr>
-          <w:rFonts w:ascii="Arial" w:hAnsi="Arial" w:cs="Arial"/>
-          <w:sz w:val="28"/>
-          <w:szCs w:val="28"/>
-          <w:lang w:val="en-US"/>
-        </w:rPr>
-        <w:t>………………………………..about customer service</w:t>
-      </w:r>
-    </w:p>
-    <w:p>
-      <w:pPr>
-        <w:rPr>
-          <w:rFonts w:ascii="Arial" w:hAnsi="Arial" w:cs="Arial"/>
-          <w:sz w:val="28"/>
-          <w:szCs w:val="28"/>
-          <w:lang w:val="en-US"/>
-        </w:rPr>
-      </w:pPr>
-      <w:r>
-        <w:rPr>
-          <w:rFonts w:ascii="Arial" w:hAnsi="Arial" w:cs="Arial"/>
-          <w:sz w:val="28"/>
-          <w:szCs w:val="28"/>
-          <w:lang w:val="en-US"/>
-        </w:rPr>
-        <w:t>I have always been high</w:t>
-      </w:r>
-      <w:r>
-        <w:rPr>
-          <w:rFonts w:ascii="Arial" w:hAnsi="Arial" w:cs="Arial"/>
-          <w:sz w:val="28"/>
-          <w:szCs w:val="28"/>
-          <w:lang w:val="en-US"/>
-        </w:rPr>
-        <w:t>…</w:t>
-      </w:r>
-      <w:r>
-        <w:rPr>
-          <w:rFonts w:ascii="Arial" w:hAnsi="Arial" w:cs="Arial"/>
-          <w:sz w:val="28"/>
-          <w:szCs w:val="28"/>
-          <w:lang w:val="en-US"/>
-        </w:rPr>
-        <w:t>achiever</w:t>
-      </w:r>
-      <w:r>
-        <w:rPr>
-          <w:rFonts w:ascii="Arial" w:hAnsi="Arial" w:cs="Arial"/>
-          <w:sz w:val="28"/>
-          <w:szCs w:val="28"/>
-          <w:lang w:val="en-US"/>
-        </w:rPr>
-        <w:t>……………………………………./ front runner</w:t>
-      </w:r>
-    </w:p>
-    <w:p>
-      <w:pPr>
-        <w:rPr>
-          <w:rFonts w:ascii="Arial" w:hAnsi="Arial" w:cs="Arial"/>
-          <w:sz w:val="28"/>
-          <w:szCs w:val="28"/>
-          <w:lang w:val="en-US"/>
-        </w:rPr>
-      </w:pPr>
-      <w:r>
-        <w:rPr>
-          <w:rFonts w:ascii="Arial" w:hAnsi="Arial" w:cs="Arial"/>
-          <w:sz w:val="28"/>
-          <w:szCs w:val="28"/>
-          <w:lang w:val="en-US"/>
-        </w:rPr>
-        <w:t xml:space="preserve">I always get the </w:t>
-      </w:r>
-      <w:r>
-        <w:rPr>
-          <w:rFonts w:ascii="Arial" w:hAnsi="Arial" w:cs="Arial"/>
-          <w:sz w:val="28"/>
-          <w:szCs w:val="28"/>
-          <w:lang w:val="en-US"/>
-        </w:rPr>
-        <w:t>…</w:t>
-      </w:r>
-      <w:r>
-        <w:rPr>
-          <w:rFonts w:ascii="Arial" w:hAnsi="Arial" w:cs="Arial"/>
-          <w:sz w:val="28"/>
-          <w:szCs w:val="28"/>
-          <w:lang w:val="en-US"/>
-        </w:rPr>
-        <w:t>hang</w:t>
-      </w:r>
-      <w:r>
-        <w:rPr>
-          <w:rFonts w:ascii="Arial" w:hAnsi="Arial" w:cs="Arial"/>
-          <w:sz w:val="28"/>
-          <w:szCs w:val="28"/>
-          <w:lang w:val="en-US"/>
-        </w:rPr>
-        <w:t xml:space="preserve">…………………………….of new technologies </w:t>
-      </w:r>
-    </w:p>
-    <w:p>
-      <w:pPr>
-        <w:rPr>
-          <w:rFonts w:ascii="Arial" w:hAnsi="Arial" w:cs="Arial"/>
-          <w:sz w:val="28"/>
-          <w:szCs w:val="28"/>
-          <w:lang w:val="en-US"/>
-        </w:rPr>
-      </w:pPr>
-      <w:r>
-        <w:rPr>
-          <w:rFonts w:ascii="Arial" w:hAnsi="Arial" w:cs="Arial"/>
-          <w:sz w:val="28"/>
-          <w:szCs w:val="28"/>
-          <w:lang w:val="en-US"/>
-        </w:rPr>
-        <w:t xml:space="preserve">I am excellent at </w:t>
-      </w:r>
-      <w:r>
-        <w:rPr>
-          <w:rFonts w:ascii="Arial" w:hAnsi="Arial" w:cs="Arial"/>
-          <w:sz w:val="28"/>
-          <w:szCs w:val="28"/>
-          <w:lang w:val="en-US"/>
-        </w:rPr>
-        <w:t>…</w:t>
-      </w:r>
-      <w:r>
-        <w:rPr>
-          <w:rFonts w:ascii="Arial" w:hAnsi="Arial" w:cs="Arial"/>
-          <w:sz w:val="28"/>
-          <w:szCs w:val="28"/>
-          <w:lang w:val="en-US"/>
-        </w:rPr>
-        <w:t>multi-tasking</w:t>
-      </w:r>
-      <w:r>
-        <w:rPr>
-          <w:rFonts w:ascii="Arial" w:hAnsi="Arial" w:cs="Arial"/>
-          <w:sz w:val="28"/>
-          <w:szCs w:val="28"/>
-          <w:lang w:val="en-US"/>
-        </w:rPr>
-        <w:t>……………………………….</w:t>
-      </w:r>
-    </w:p>
-    <w:p>
-      <w:pPr>
-        <w:rPr>
-          <w:rFonts w:ascii="Arial" w:hAnsi="Arial" w:cs="Arial"/>
-          <w:sz w:val="28"/>
-          <w:szCs w:val="28"/>
-          <w:lang w:val="en-US"/>
-        </w:rPr>
-      </w:pPr>
-      <w:r>
-        <w:rPr>
-          <w:rFonts w:ascii="Arial" w:hAnsi="Arial" w:cs="Arial"/>
-          <w:sz w:val="28"/>
-          <w:szCs w:val="28"/>
-          <w:lang w:val="en-US"/>
-        </w:rPr>
-        <w:lastRenderedPageBreak/>
-        <w:t>I have ……………………………………….in my daily duties</w:t>
-      </w:r>
-    </w:p>
-    <w:p>
-      <w:pPr>
-        <w:rPr>
-          <w:rFonts w:ascii="Arial" w:hAnsi="Arial" w:cs="Arial"/>
-          <w:sz w:val="28"/>
-          <w:szCs w:val="28"/>
-          <w:lang w:val="en-US"/>
-        </w:rPr>
-      </w:pPr>
-    </w:p>
-    <w:p>
-      <w:pPr>
-        <w:rPr>
-          <w:rFonts w:ascii="Arial" w:hAnsi="Arial" w:cs="Arial"/>
-          <w:b/>
-          <w:sz w:val="28"/>
-          <w:szCs w:val="28"/>
-          <w:lang w:val="en-US"/>
-        </w:rPr>
-      </w:pPr>
-      <w:r>
-        <w:rPr>
-          <w:rFonts w:ascii="Arial" w:hAnsi="Arial" w:cs="Arial"/>
-          <w:b/>
-          <w:sz w:val="28"/>
-          <w:szCs w:val="28"/>
-          <w:lang w:val="en-US"/>
-        </w:rPr>
-        <w:t>1.How do you undertake very difficult decisions</w:t>
-      </w:r>
-    </w:p>
-    <w:p>
-      <w:pPr>
-        <w:rPr>
-          <w:rFonts w:ascii="Arial" w:hAnsi="Arial" w:cs="Arial"/>
-          <w:sz w:val="28"/>
-          <w:szCs w:val="28"/>
-          <w:lang w:val="en-US"/>
-        </w:rPr>
-      </w:pPr>
-      <w:r>
-        <w:rPr>
-          <w:rFonts w:ascii="Arial" w:hAnsi="Arial" w:cs="Arial"/>
-          <w:sz w:val="28"/>
-          <w:szCs w:val="28"/>
-          <w:lang w:val="en-US"/>
-        </w:rPr>
-        <w:t>after careful consideration, outweigh, pros and cons, bits and pieces, on the face of, select, recklessly , put under thorough scrutiny, in the heat of the moment, elaborate on, get to the bottom</w:t>
-      </w:r>
-      <w:r>
-        <w:rPr>
-          <w:rFonts w:ascii="Arial" w:hAnsi="Arial" w:cs="Arial"/>
-          <w:sz w:val="28"/>
-          <w:szCs w:val="28"/>
-          <w:lang w:val="en-US"/>
-        </w:rPr>
-        <w:t xml:space="preserve"> , requisite</w:t>
-      </w:r>
-    </w:p>
-    <w:p>
-      <w:pPr>
-        <w:rPr>
-          <w:rFonts w:ascii="Arial" w:hAnsi="Arial" w:cs="Arial"/>
-          <w:b/>
-          <w:sz w:val="28"/>
-          <w:szCs w:val="28"/>
-          <w:lang w:val="en-US"/>
-        </w:rPr>
-      </w:pPr>
-      <w:r>
-        <w:rPr>
-          <w:rFonts w:ascii="Arial" w:hAnsi="Arial" w:cs="Arial"/>
-          <w:b/>
-          <w:sz w:val="28"/>
-          <w:szCs w:val="28"/>
-          <w:lang w:val="en-US"/>
-        </w:rPr>
-        <w:t>3. Qualities of good leader</w:t>
-      </w:r>
-    </w:p>
-    <w:p>
-      <w:pPr>
-        <w:rPr>
-          <w:rFonts w:ascii="Arial" w:hAnsi="Arial" w:cs="Arial"/>
-          <w:sz w:val="28"/>
-          <w:szCs w:val="28"/>
-          <w:lang w:val="en-US"/>
-        </w:rPr>
-      </w:pPr>
-      <w:r>
-        <w:rPr>
-          <w:rFonts w:ascii="Arial" w:hAnsi="Arial" w:cs="Arial"/>
-          <w:sz w:val="28"/>
-          <w:szCs w:val="28"/>
-          <w:lang w:val="en-US"/>
-        </w:rPr>
-        <w:t>Lenient/harsh , respectful, understanding, encouraging, display power /integrity, father figure , exemplary, encompass , superiority , nurture , fire imagination, trigger inspiration, perseverance</w:t>
-      </w:r>
-    </w:p>
-    <w:p>
-      <w:pPr>
-        <w:rPr>
-          <w:rFonts w:ascii="Arial" w:hAnsi="Arial" w:cs="Arial"/>
-          <w:b/>
-          <w:sz w:val="28"/>
-          <w:szCs w:val="28"/>
-          <w:lang w:val="en-US"/>
-        </w:rPr>
-      </w:pPr>
-      <w:r>
-        <w:rPr>
-          <w:rFonts w:ascii="Arial" w:hAnsi="Arial" w:cs="Arial"/>
-          <w:b/>
-          <w:sz w:val="28"/>
-          <w:szCs w:val="28"/>
-          <w:lang w:val="en-US"/>
-        </w:rPr>
-        <w:t>4. Can you prevent mistakes</w:t>
-      </w:r>
-    </w:p>
-    <w:p>
-      <w:pPr>
-        <w:rPr>
-          <w:rFonts w:ascii="Arial" w:hAnsi="Arial" w:cs="Arial"/>
-          <w:sz w:val="28"/>
-          <w:szCs w:val="28"/>
-          <w:lang w:val="en-US"/>
-        </w:rPr>
-      </w:pPr>
-      <w:r>
-        <w:rPr>
-          <w:rFonts w:ascii="Arial" w:hAnsi="Arial" w:cs="Arial"/>
-          <w:sz w:val="28"/>
-          <w:szCs w:val="28"/>
-          <w:lang w:val="en-US"/>
-        </w:rPr>
-        <w:t>u</w:t>
-      </w:r>
-      <w:r>
-        <w:rPr>
-          <w:rFonts w:ascii="Arial" w:hAnsi="Arial" w:cs="Arial"/>
-          <w:sz w:val="28"/>
-          <w:szCs w:val="28"/>
-          <w:lang w:val="en-US"/>
-        </w:rPr>
-        <w:t>a</w:t>
-      </w:r>
       <w:r>
         <w:rPr>
           <w:rFonts w:ascii="Arial" w:hAnsi="Arial" w:cs="Arial"/>

</xml_diff>